<commit_message>
Actualizando linea base corrección de vínculos
agregado de hipervínculos
</commit_message>
<xml_diff>
--- a/Proyecto_EcoHarmonyPark/Lineas Base/EHP_LíneaBase_1.docx
+++ b/Proyecto_EcoHarmonyPark/Lineas Base/EHP_LíneaBase_1.docx
@@ -112,7 +112,29 @@
           <w:szCs w:val="24"/>
           <w:lang w:eastAsia="es-AR"/>
         </w:rPr>
-        <w:t>Fecha de creación:</w:t>
+        <w:t xml:space="preserve">Fecha de </w:t>
+      </w:r>
+      <w:r>
+        <w:rPr>
+          <w:rFonts w:eastAsia="Times New Roman" w:cstheme="minorHAnsi"/>
+          <w:b/>
+          <w:bCs/>
+          <w:sz w:val="24"/>
+          <w:szCs w:val="24"/>
+          <w:lang w:eastAsia="es-AR"/>
+        </w:rPr>
+        <w:t>desarrollo</w:t>
+      </w:r>
+      <w:r>
+        <w:rPr>
+          <w:rFonts w:eastAsia="Times New Roman" w:cstheme="minorHAnsi"/>
+          <w:b/>
+          <w:bCs/>
+          <w:sz w:val="24"/>
+          <w:szCs w:val="24"/>
+          <w:lang w:eastAsia="es-AR"/>
+        </w:rPr>
+        <w:t>:</w:t>
       </w:r>
       <w:r>
         <w:rPr>
@@ -999,27 +1021,7 @@
             <w:szCs w:val="24"/>
             <w:lang w:eastAsia="es-AR"/>
           </w:rPr>
-          <w:t>/EcoHarmonyPark/Producto/Cod</w:t>
-        </w:r>
-        <w:r>
-          <w:rPr>
-            <w:rStyle w:val="Hipervnculo"/>
-            <w:rFonts w:eastAsia="Times New Roman" w:cstheme="minorHAnsi"/>
-            <w:sz w:val="24"/>
-            <w:szCs w:val="24"/>
-            <w:lang w:eastAsia="es-AR"/>
-          </w:rPr>
-          <w:t>i</w:t>
-        </w:r>
-        <w:r>
-          <w:rPr>
-            <w:rStyle w:val="Hipervnculo"/>
-            <w:rFonts w:eastAsia="Times New Roman" w:cstheme="minorHAnsi"/>
-            <w:sz w:val="24"/>
-            <w:szCs w:val="24"/>
-            <w:lang w:eastAsia="es-AR"/>
-          </w:rPr>
-          <w:t>go Fuente/</w:t>
+          <w:t>/EcoHarmonyPark/Producto/Codigo Fuente/</w:t>
         </w:r>
       </w:hyperlink>
       <w:r>
@@ -1183,7 +1185,25 @@
           <w:szCs w:val="24"/>
           <w:lang w:eastAsia="es-AR"/>
         </w:rPr>
-        <w:t>Archivo: EHP_CasosDePrueba.xlsx</w:t>
+        <w:t>Archivo: EHP_CasosDePrueba</w:t>
+      </w:r>
+      <w:r>
+        <w:rPr>
+          <w:rFonts w:eastAsia="Times New Roman" w:cstheme="minorHAnsi"/>
+          <w:sz w:val="24"/>
+          <w:szCs w:val="24"/>
+          <w:lang w:eastAsia="es-AR"/>
+        </w:rPr>
+        <w:t>_ComprarEntrada</w:t>
+      </w:r>
+      <w:r>
+        <w:rPr>
+          <w:rFonts w:eastAsia="Times New Roman" w:cstheme="minorHAnsi"/>
+          <w:sz w:val="24"/>
+          <w:szCs w:val="24"/>
+          <w:lang w:eastAsia="es-AR"/>
+        </w:rPr>
+        <w:t>.xlsx</w:t>
       </w:r>
     </w:p>
     <w:p>
@@ -1218,7 +1238,7 @@
             <w:szCs w:val="24"/>
             <w:lang w:eastAsia="es-AR"/>
           </w:rPr>
-          <w:t>/EcoHarmonyPark /Proyecto/Product Backlog/User Stories/</w:t>
+          <w:t>/EcoHarmonyPark /Producto/Casos de Prueba/</w:t>
         </w:r>
       </w:hyperlink>
     </w:p>
@@ -1517,6 +1537,7 @@
               <w:dataBinding w:prefixMappings="xmlns:ns0='http://purl.org/dc/elements/1.1/' xmlns:ns1='http://schemas.openxmlformats.org/package/2006/metadata/core-properties' " w:xpath="/ns1:coreProperties[1]/ns0:title[1]" w:storeItemID="{6C3C8BC8-F283-45AE-878A-BAB7291924A1}"/>
               <w:text/>
             </w:sdtPr>
+            <w:sdtEndPr/>
             <w:sdtContent>
               <w:r>
                 <w:rPr>
@@ -1554,6 +1575,7 @@
             <w:dataBinding w:prefixMappings="xmlns:ns0='http://purl.org/dc/elements/1.1/' xmlns:ns1='http://schemas.openxmlformats.org/package/2006/metadata/core-properties' " w:xpath="/ns1:coreProperties[1]/ns0:creator[1]" w:storeItemID="{6C3C8BC8-F283-45AE-878A-BAB7291924A1}"/>
             <w:text/>
           </w:sdtPr>
+          <w:sdtEndPr/>
           <w:sdtContent>
             <w:p>
               <w:pPr>
@@ -1699,6 +1721,7 @@
                             <w:dataBinding w:prefixMappings="xmlns:ns0='http://purl.org/dc/elements/1.1/' xmlns:ns1='http://schemas.openxmlformats.org/package/2006/metadata/core-properties' " w:xpath="/ns1:coreProperties[1]/ns0:title[1]" w:storeItemID="{6C3C8BC8-F283-45AE-878A-BAB7291924A1}"/>
                             <w:text/>
                           </w:sdtPr>
+                          <w:sdtEndPr/>
                           <w:sdtContent>
                             <w:p>
                               <w:pPr>
@@ -1756,6 +1779,7 @@
                       <w:dataBinding w:prefixMappings="xmlns:ns0='http://purl.org/dc/elements/1.1/' xmlns:ns1='http://schemas.openxmlformats.org/package/2006/metadata/core-properties' " w:xpath="/ns1:coreProperties[1]/ns0:title[1]" w:storeItemID="{6C3C8BC8-F283-45AE-878A-BAB7291924A1}"/>
                       <w:text/>
                     </w:sdtPr>
+                    <w:sdtEndPr/>
                     <w:sdtContent>
                       <w:p>
                         <w:pPr>
@@ -3300,6 +3324,7 @@
   <w:style w:type="character" w:default="1" w:styleId="Fuentedeprrafopredeter">
     <w:name w:val="Default Paragraph Font"/>
     <w:uiPriority w:val="1"/>
+    <w:semiHidden/>
     <w:unhideWhenUsed/>
   </w:style>
   <w:style w:type="table" w:default="1" w:styleId="Tablanormal">
@@ -3562,7 +3587,7 @@
     <w:charset w:val="00"/>
     <w:family w:val="roman"/>
     <w:pitch w:val="variable"/>
-    <w:sig w:usb0="E0002AFF" w:usb1="C0007841" w:usb2="00000009" w:usb3="00000000" w:csb0="000001FF" w:csb1="00000000"/>
+    <w:sig w:usb0="E0002EFF" w:usb1="C000785B" w:usb2="00000009" w:usb3="00000000" w:csb0="000001FF" w:csb1="00000000"/>
   </w:font>
   <w:font w:name="Courier New">
     <w:panose1 w:val="02070309020205020404"/>
@@ -3583,14 +3608,14 @@
     <w:charset w:val="00"/>
     <w:family w:val="swiss"/>
     <w:pitch w:val="variable"/>
-    <w:sig w:usb0="E0002AFF" w:usb1="4000ACFF" w:usb2="00000001" w:usb3="00000000" w:csb0="000001FF" w:csb1="00000000"/>
+    <w:sig w:usb0="E4002EFF" w:usb1="C000247B" w:usb2="00000009" w:usb3="00000000" w:csb0="000001FF" w:csb1="00000000"/>
   </w:font>
   <w:font w:name="Calibri Light">
     <w:panose1 w:val="020F0302020204030204"/>
     <w:charset w:val="00"/>
     <w:family w:val="swiss"/>
     <w:pitch w:val="variable"/>
-    <w:sig w:usb0="A0002AEF" w:usb1="4000207B" w:usb2="00000000" w:usb3="00000000" w:csb0="000001FF" w:csb1="00000000"/>
+    <w:sig w:usb0="E4002EFF" w:usb1="C000247B" w:usb2="00000009" w:usb3="00000000" w:csb0="000001FF" w:csb1="00000000"/>
   </w:font>
 </w:fonts>
 </file>
@@ -3613,6 +3638,8 @@
   <w:rsids>
     <w:rsidRoot w:val="0032316F"/>
     <w:rsid w:val="0032316F"/>
+    <w:rsid w:val="00DE64FE"/>
+    <w:rsid w:val="00F141AE"/>
     <w:rsid w:val="00F31F2F"/>
   </w:rsids>
   <m:mathPr>

</xml_diff>